<commit_message>
added slo pdf and word files
</commit_message>
<xml_diff>
--- a/docs/sources/SLO.docx
+++ b/docs/sources/SLO.docx
@@ -1008,7 +1008,6 @@
         </w:rPr>
         <w:t>זמן גישה ל</w:t>
       </w:r>
-      <w:proofErr w:type="spellStart"/>
       <w:r>
         <w:rPr>
           <w:sz w:val="28"/>
@@ -1016,7 +1015,6 @@
         </w:rPr>
         <w:t>db</w:t>
       </w:r>
-      <w:proofErr w:type="spellEnd"/>
       <w:r>
         <w:rPr>
           <w:rFonts w:hint="cs"/>
@@ -1037,7 +1035,6 @@
         <w:rPr>
           <w:sz w:val="28"/>
           <w:szCs w:val="28"/>
-          <w:rtl/>
         </w:rPr>
       </w:pPr>
       <w:r>
@@ -1052,10 +1049,362 @@
     </w:p>
     <w:p>
       <w:pPr>
+        <w:rPr>
+          <w:rFonts w:hint="cs"/>
+          <w:sz w:val="28"/>
+          <w:szCs w:val="28"/>
+          <w:rtl/>
+        </w:rPr>
+      </w:pPr>
+    </w:p>
+    <w:p>
+      <w:pPr>
+        <w:rPr>
+          <w:rFonts w:hint="cs"/>
+          <w:sz w:val="28"/>
+          <w:szCs w:val="28"/>
+          <w:u w:val="single"/>
+          <w:rtl/>
+        </w:rPr>
+      </w:pPr>
+      <w:r>
+        <w:rPr>
+          <w:rFonts w:hint="cs"/>
+          <w:sz w:val="28"/>
+          <w:szCs w:val="28"/>
+          <w:u w:val="single"/>
+          <w:rtl/>
+        </w:rPr>
+        <w:t>בדיקות לחץ וקיבול</w:t>
+      </w:r>
+    </w:p>
+    <w:p>
+      <w:pPr>
+        <w:rPr>
+          <w:sz w:val="28"/>
+          <w:szCs w:val="28"/>
+          <w:rtl/>
+        </w:rPr>
+      </w:pPr>
+      <w:r>
+        <w:rPr>
+          <w:rFonts w:hint="cs"/>
+          <w:sz w:val="28"/>
+          <w:szCs w:val="28"/>
+          <w:rtl/>
+        </w:rPr>
+        <w:t>מטרה: בדיקות לחץ למערכת שמוודאות תמיכה במספר משתמשים ופעולות רב.</w:t>
+      </w:r>
+    </w:p>
+    <w:p>
+      <w:pPr>
+        <w:rPr>
+          <w:sz w:val="28"/>
+          <w:szCs w:val="28"/>
+          <w:rtl/>
+        </w:rPr>
+      </w:pPr>
+      <w:r>
+        <w:rPr>
+          <w:rFonts w:hint="cs"/>
+          <w:sz w:val="28"/>
+          <w:szCs w:val="28"/>
+          <w:rtl/>
+        </w:rPr>
+        <w:t>מדדים:</w:t>
+      </w:r>
+    </w:p>
+    <w:p>
+      <w:pPr>
+        <w:pStyle w:val="ListParagraph"/>
+        <w:numPr>
+          <w:ilvl w:val="0"/>
+          <w:numId w:val="5"/>
+        </w:numPr>
+        <w:rPr>
+          <w:sz w:val="28"/>
+          <w:szCs w:val="28"/>
+        </w:rPr>
+      </w:pPr>
+      <w:r>
+        <w:rPr>
+          <w:sz w:val="28"/>
+          <w:szCs w:val="28"/>
+          <w:rtl/>
+        </w:rPr>
+        <w:t>התמודדות עם 100 בקשות</w:t>
+      </w:r>
+      <w:r>
+        <w:rPr>
+          <w:rFonts w:hint="cs"/>
+          <w:sz w:val="28"/>
+          <w:szCs w:val="28"/>
+          <w:rtl/>
+        </w:rPr>
+        <w:t xml:space="preserve"> </w:t>
+      </w:r>
+      <w:r>
+        <w:rPr>
+          <w:sz w:val="28"/>
+          <w:szCs w:val="28"/>
+          <w:rtl/>
+        </w:rPr>
+        <w:t>אירועים כגון התחברות, רכישה וכו'</w:t>
+      </w:r>
+      <w:r>
+        <w:rPr>
+          <w:rFonts w:hint="cs"/>
+          <w:sz w:val="28"/>
+          <w:szCs w:val="28"/>
+          <w:rtl/>
+        </w:rPr>
+        <w:t xml:space="preserve"> </w:t>
+      </w:r>
+      <w:r>
+        <w:rPr>
+          <w:sz w:val="28"/>
+          <w:szCs w:val="28"/>
+          <w:rtl/>
+        </w:rPr>
+        <w:t>בו זמנית תוך עמידה</w:t>
+      </w:r>
+      <w:r>
+        <w:rPr>
+          <w:rFonts w:hint="cs"/>
+          <w:sz w:val="28"/>
+          <w:szCs w:val="28"/>
+          <w:rtl/>
+        </w:rPr>
+        <w:t xml:space="preserve"> </w:t>
+      </w:r>
+      <w:r>
+        <w:rPr>
+          <w:sz w:val="28"/>
+          <w:szCs w:val="28"/>
+          <w:rtl/>
+        </w:rPr>
+        <w:t>בזמן תגובה של לכל היותר שניה לכל בקשה</w:t>
+      </w:r>
+    </w:p>
+    <w:p>
+      <w:pPr>
+        <w:pStyle w:val="ListParagraph"/>
+        <w:rPr>
+          <w:sz w:val="28"/>
+          <w:szCs w:val="28"/>
+          <w:rtl/>
+        </w:rPr>
+      </w:pPr>
+      <w:r>
+        <w:rPr>
+          <w:sz w:val="28"/>
+          <w:szCs w:val="28"/>
+          <w:rtl/>
+        </w:rPr>
+        <w:t xml:space="preserve">. %95 = </w:t>
+      </w:r>
+      <w:r>
+        <w:rPr>
+          <w:sz w:val="28"/>
+          <w:szCs w:val="28"/>
+        </w:rPr>
+        <w:t>SLA</w:t>
+      </w:r>
+      <w:r>
+        <w:rPr>
+          <w:rFonts w:hint="cs"/>
+          <w:sz w:val="28"/>
+          <w:szCs w:val="28"/>
+          <w:rtl/>
+        </w:rPr>
+        <w:t>.</w:t>
+      </w:r>
+    </w:p>
+    <w:p>
+      <w:pPr>
+        <w:pStyle w:val="ListParagraph"/>
+        <w:numPr>
+          <w:ilvl w:val="0"/>
+          <w:numId w:val="5"/>
+        </w:numPr>
+        <w:rPr>
+          <w:sz w:val="28"/>
+          <w:szCs w:val="28"/>
+        </w:rPr>
+      </w:pPr>
+      <w:r>
+        <w:rPr>
+          <w:rFonts w:hint="cs"/>
+          <w:sz w:val="28"/>
+          <w:szCs w:val="28"/>
+          <w:rtl/>
+        </w:rPr>
+        <w:t>תמיכה בעד 1000 חנויות כאשר בכל חנות יש בממוצע 1000 מוצרים בהיקף של עד 10000 משתמשים רשומים ובהיסטוריה של עד 1000000.</w:t>
+      </w:r>
+      <w:r>
+        <w:rPr>
+          <w:sz w:val="28"/>
+          <w:szCs w:val="28"/>
+          <w:rtl/>
+        </w:rPr>
+        <w:t xml:space="preserve"> %</w:t>
+      </w:r>
+      <w:r>
+        <w:rPr>
+          <w:rFonts w:hint="cs"/>
+          <w:sz w:val="28"/>
+          <w:szCs w:val="28"/>
+          <w:rtl/>
+        </w:rPr>
+        <w:t>100</w:t>
+      </w:r>
+      <w:r>
+        <w:rPr>
+          <w:sz w:val="28"/>
+          <w:szCs w:val="28"/>
+          <w:rtl/>
+        </w:rPr>
+        <w:t xml:space="preserve"> = </w:t>
+      </w:r>
+      <w:r>
+        <w:rPr>
+          <w:sz w:val="28"/>
+          <w:szCs w:val="28"/>
+        </w:rPr>
+        <w:t>SLA</w:t>
+      </w:r>
+    </w:p>
+    <w:p>
+      <w:pPr>
+        <w:pStyle w:val="ListParagraph"/>
+        <w:numPr>
+          <w:ilvl w:val="0"/>
+          <w:numId w:val="5"/>
+        </w:numPr>
+        <w:rPr>
+          <w:sz w:val="28"/>
+          <w:szCs w:val="28"/>
+        </w:rPr>
+      </w:pPr>
+      <w:r>
+        <w:rPr>
+          <w:rFonts w:hint="cs"/>
+          <w:sz w:val="28"/>
+          <w:szCs w:val="28"/>
+          <w:rtl/>
+        </w:rPr>
+        <w:t>תמיכה ב</w:t>
+      </w:r>
+      <w:r>
+        <w:rPr>
+          <w:rFonts w:hint="cs"/>
+          <w:sz w:val="28"/>
+          <w:szCs w:val="28"/>
+          <w:rtl/>
+        </w:rPr>
+        <w:t xml:space="preserve">1000 מבקרים במערכת בכל רגע נתון </w:t>
+      </w:r>
+      <w:r>
+        <w:rPr>
+          <w:sz w:val="28"/>
+          <w:szCs w:val="28"/>
+          <w:rtl/>
+        </w:rPr>
+        <w:t>%</w:t>
+      </w:r>
+      <w:r>
+        <w:rPr>
+          <w:rFonts w:hint="cs"/>
+          <w:sz w:val="28"/>
+          <w:szCs w:val="28"/>
+          <w:rtl/>
+        </w:rPr>
+        <w:t>100</w:t>
+      </w:r>
+      <w:r>
+        <w:rPr>
+          <w:sz w:val="28"/>
+          <w:szCs w:val="28"/>
+          <w:rtl/>
+        </w:rPr>
+        <w:t xml:space="preserve"> = </w:t>
+      </w:r>
+      <w:r>
+        <w:rPr>
+          <w:sz w:val="28"/>
+          <w:szCs w:val="28"/>
+        </w:rPr>
+        <w:t>SLA</w:t>
+      </w:r>
+    </w:p>
+    <w:p>
+      <w:pPr>
+        <w:pStyle w:val="ListParagraph"/>
+        <w:numPr>
+          <w:ilvl w:val="0"/>
+          <w:numId w:val="5"/>
+        </w:numPr>
+        <w:rPr>
+          <w:sz w:val="28"/>
+          <w:szCs w:val="28"/>
+          <w:rtl/>
+        </w:rPr>
+      </w:pPr>
+      <w:r>
+        <w:rPr>
+          <w:rFonts w:hint="cs"/>
+          <w:sz w:val="28"/>
+          <w:szCs w:val="28"/>
+          <w:rtl/>
+        </w:rPr>
+        <w:t xml:space="preserve">המערכת אינה מפסיקה לפעול גם כשיש אירועים לא צפויים כמו נפילות תקשורת או </w:t>
+      </w:r>
+      <w:r>
+        <w:rPr>
+          <w:sz w:val="28"/>
+          <w:szCs w:val="28"/>
+        </w:rPr>
+        <w:t>db</w:t>
+      </w:r>
+      <w:r>
+        <w:rPr>
+          <w:rFonts w:hint="cs"/>
+          <w:sz w:val="28"/>
+          <w:szCs w:val="28"/>
+          <w:rtl/>
+        </w:rPr>
+        <w:t>. 95%</w:t>
+      </w:r>
+      <w:r>
+        <w:rPr>
+          <w:sz w:val="28"/>
+          <w:szCs w:val="28"/>
+          <w:rtl/>
+        </w:rPr>
+        <w:t xml:space="preserve"> = </w:t>
+      </w:r>
+      <w:r>
+        <w:rPr>
+          <w:sz w:val="28"/>
+          <w:szCs w:val="28"/>
+        </w:rPr>
+        <w:t>SLA</w:t>
+      </w:r>
+    </w:p>
+    <w:p>
+      <w:pPr>
+        <w:ind w:left="432"/>
         <w:rPr>
           <w:sz w:val="24"/>
           <w:szCs w:val="24"/>
-          <w:u w:val="single"/>
+        </w:rPr>
+      </w:pPr>
+    </w:p>
+    <w:p>
+      <w:pPr>
+        <w:rPr>
+          <w:sz w:val="24"/>
+          <w:szCs w:val="24"/>
           <w:rtl/>
         </w:rPr>
       </w:pPr>
@@ -1639,6 +1988,119 @@
       </w:rPr>
     </w:lvl>
   </w:abstractNum>
+  <w:abstractNum w:abstractNumId="5" w15:restartNumberingAfterBreak="0">
+    <w:nsid w:val="68821051"/>
+    <w:multiLevelType w:val="hybridMultilevel"/>
+    <w:tmpl w:val="3A484832"/>
+    <w:lvl w:ilvl="0" w:tplc="04090001">
+      <w:start w:val="1"/>
+      <w:numFmt w:val="bullet"/>
+      <w:lvlText w:val=""/>
+      <w:lvlJc w:val="left"/>
+      <w:pPr>
+        <w:ind w:left="792" w:hanging="360"/>
+      </w:pPr>
+      <w:rPr>
+        <w:rFonts w:ascii="Symbol" w:hAnsi="Symbol" w:hint="default"/>
+      </w:rPr>
+    </w:lvl>
+    <w:lvl w:ilvl="1" w:tplc="04090003">
+      <w:start w:val="1"/>
+      <w:numFmt w:val="bullet"/>
+      <w:lvlText w:val="o"/>
+      <w:lvlJc w:val="left"/>
+      <w:pPr>
+        <w:ind w:left="1512" w:hanging="360"/>
+      </w:pPr>
+      <w:rPr>
+        <w:rFonts w:ascii="Courier New" w:hAnsi="Courier New" w:cs="Courier New" w:hint="default"/>
+      </w:rPr>
+    </w:lvl>
+    <w:lvl w:ilvl="2" w:tplc="04090005" w:tentative="1">
+      <w:start w:val="1"/>
+      <w:numFmt w:val="bullet"/>
+      <w:lvlText w:val=""/>
+      <w:lvlJc w:val="left"/>
+      <w:pPr>
+        <w:ind w:left="2232" w:hanging="360"/>
+      </w:pPr>
+      <w:rPr>
+        <w:rFonts w:ascii="Wingdings" w:hAnsi="Wingdings" w:hint="default"/>
+      </w:rPr>
+    </w:lvl>
+    <w:lvl w:ilvl="3" w:tplc="04090001" w:tentative="1">
+      <w:start w:val="1"/>
+      <w:numFmt w:val="bullet"/>
+      <w:lvlText w:val=""/>
+      <w:lvlJc w:val="left"/>
+      <w:pPr>
+        <w:ind w:left="2952" w:hanging="360"/>
+      </w:pPr>
+      <w:rPr>
+        <w:rFonts w:ascii="Symbol" w:hAnsi="Symbol" w:hint="default"/>
+      </w:rPr>
+    </w:lvl>
+    <w:lvl w:ilvl="4" w:tplc="04090003" w:tentative="1">
+      <w:start w:val="1"/>
+      <w:numFmt w:val="bullet"/>
+      <w:lvlText w:val="o"/>
+      <w:lvlJc w:val="left"/>
+      <w:pPr>
+        <w:ind w:left="3672" w:hanging="360"/>
+      </w:pPr>
+      <w:rPr>
+        <w:rFonts w:ascii="Courier New" w:hAnsi="Courier New" w:cs="Courier New" w:hint="default"/>
+      </w:rPr>
+    </w:lvl>
+    <w:lvl w:ilvl="5" w:tplc="04090005" w:tentative="1">
+      <w:start w:val="1"/>
+      <w:numFmt w:val="bullet"/>
+      <w:lvlText w:val=""/>
+      <w:lvlJc w:val="left"/>
+      <w:pPr>
+        <w:ind w:left="4392" w:hanging="360"/>
+      </w:pPr>
+      <w:rPr>
+        <w:rFonts w:ascii="Wingdings" w:hAnsi="Wingdings" w:hint="default"/>
+      </w:rPr>
+    </w:lvl>
+    <w:lvl w:ilvl="6" w:tplc="04090001" w:tentative="1">
+      <w:start w:val="1"/>
+      <w:numFmt w:val="bullet"/>
+      <w:lvlText w:val=""/>
+      <w:lvlJc w:val="left"/>
+      <w:pPr>
+        <w:ind w:left="5112" w:hanging="360"/>
+      </w:pPr>
+      <w:rPr>
+        <w:rFonts w:ascii="Symbol" w:hAnsi="Symbol" w:hint="default"/>
+      </w:rPr>
+    </w:lvl>
+    <w:lvl w:ilvl="7" w:tplc="04090003" w:tentative="1">
+      <w:start w:val="1"/>
+      <w:numFmt w:val="bullet"/>
+      <w:lvlText w:val="o"/>
+      <w:lvlJc w:val="left"/>
+      <w:pPr>
+        <w:ind w:left="5832" w:hanging="360"/>
+      </w:pPr>
+      <w:rPr>
+        <w:rFonts w:ascii="Courier New" w:hAnsi="Courier New" w:cs="Courier New" w:hint="default"/>
+      </w:rPr>
+    </w:lvl>
+    <w:lvl w:ilvl="8" w:tplc="04090005" w:tentative="1">
+      <w:start w:val="1"/>
+      <w:numFmt w:val="bullet"/>
+      <w:lvlText w:val=""/>
+      <w:lvlJc w:val="left"/>
+      <w:pPr>
+        <w:ind w:left="6552" w:hanging="360"/>
+      </w:pPr>
+      <w:rPr>
+        <w:rFonts w:ascii="Wingdings" w:hAnsi="Wingdings" w:hint="default"/>
+      </w:rPr>
+    </w:lvl>
+  </w:abstractNum>
   <w:num w:numId="1" w16cid:durableId="1531456423">
     <w:abstractNumId w:val="3"/>
   </w:num>
@@ -1653,6 +2115,9 @@
   </w:num>
   <w:num w:numId="5" w16cid:durableId="438137610">
     <w:abstractNumId w:val="1"/>
+  </w:num>
+  <w:num w:numId="6" w16cid:durableId="965505414">
+    <w:abstractNumId w:val="5"/>
   </w:num>
 </w:numbering>
 </file>

</xml_diff>